<commit_message>
Sus dialogos en la carpeta de Archivos
</commit_message>
<xml_diff>
--- a/Archivos/COVID.docx
+++ b/Archivos/COVID.docx
@@ -1,10 +1,10 @@
 
 <file path=word/document.xml><?xml version="1.0" encoding="utf-8"?>
-<w:document xmlns:wpc="http://schemas.microsoft.com/office/word/2010/wordprocessingCanvas" xmlns:mc="http://schemas.openxmlformats.org/markup-compatibility/2006" xmlns:o="urn:schemas-microsoft-com:office:office" xmlns:r="http://schemas.openxmlformats.org/officeDocument/2006/relationships" xmlns:m="http://schemas.openxmlformats.org/officeDocument/2006/math" xmlns:v="urn:schemas-microsoft-com:vml" xmlns:wp14="http://schemas.microsoft.com/office/word/2010/wordprocessingDrawing" xmlns:wp="http://schemas.openxmlformats.org/drawingml/2006/wordprocessingDrawing" xmlns:w10="urn:schemas-microsoft-com:office:word" xmlns:w="http://schemas.openxmlformats.org/wordprocessingml/2006/main" xmlns:w14="http://schemas.microsoft.com/office/word/2010/wordml" xmlns:w15="http://schemas.microsoft.com/office/word/2012/wordml" xmlns:wpg="http://schemas.microsoft.com/office/word/2010/wordprocessingGroup" xmlns:wpi="http://schemas.microsoft.com/office/word/2010/wordprocessingInk" xmlns:wne="http://schemas.microsoft.com/office/word/2006/wordml" xmlns:wps="http://schemas.microsoft.com/office/word/2010/wordprocessingShape" mc:Ignorable="w14 w15 wp14">
+<w:document xmlns:wpc="http://schemas.microsoft.com/office/word/2010/wordprocessingCanvas" xmlns:cx="http://schemas.microsoft.com/office/drawing/2014/chartex" xmlns:cx1="http://schemas.microsoft.com/office/drawing/2015/9/8/chartex" xmlns:cx2="http://schemas.microsoft.com/office/drawing/2015/10/21/chartex" xmlns:cx3="http://schemas.microsoft.com/office/drawing/2016/5/9/chartex" xmlns:cx4="http://schemas.microsoft.com/office/drawing/2016/5/10/chartex" xmlns:cx5="http://schemas.microsoft.com/office/drawing/2016/5/11/chartex" xmlns:cx6="http://schemas.microsoft.com/office/drawing/2016/5/12/chartex" xmlns:cx7="http://schemas.microsoft.com/office/drawing/2016/5/13/chartex" xmlns:cx8="http://schemas.microsoft.com/office/drawing/2016/5/14/chartex" xmlns:mc="http://schemas.openxmlformats.org/markup-compatibility/2006" xmlns:aink="http://schemas.microsoft.com/office/drawing/2016/ink" xmlns:am3d="http://schemas.microsoft.com/office/drawing/2017/model3d" xmlns:o="urn:schemas-microsoft-com:office:office" xmlns:r="http://schemas.openxmlformats.org/officeDocument/2006/relationships" xmlns:m="http://schemas.openxmlformats.org/officeDocument/2006/math" xmlns:v="urn:schemas-microsoft-com:vml" xmlns:wp14="http://schemas.microsoft.com/office/word/2010/wordprocessingDrawing" xmlns:wp="http://schemas.openxmlformats.org/drawingml/2006/wordprocessingDrawing" xmlns:w10="urn:schemas-microsoft-com:office:word" xmlns:w="http://schemas.openxmlformats.org/wordprocessingml/2006/main" xmlns:w14="http://schemas.microsoft.com/office/word/2010/wordml" xmlns:w15="http://schemas.microsoft.com/office/word/2012/wordml" xmlns:w16cex="http://schemas.microsoft.com/office/word/2018/wordml/cex" xmlns:w16cid="http://schemas.microsoft.com/office/word/2016/wordml/cid" xmlns:w16="http://schemas.microsoft.com/office/word/2018/wordml" xmlns:w16se="http://schemas.microsoft.com/office/word/2015/wordml/symex" xmlns:wpg="http://schemas.microsoft.com/office/word/2010/wordprocessingGroup" xmlns:wpi="http://schemas.microsoft.com/office/word/2010/wordprocessingInk" xmlns:wne="http://schemas.microsoft.com/office/word/2006/wordml" xmlns:wps="http://schemas.microsoft.com/office/word/2010/wordprocessingShape" mc:Ignorable="w14 w15 w16se w16cid w16 w16cex wp14">
   <w:body>
     <w:p>
       <w:pPr>
-        <w:pStyle w:val="Puesto"/>
+        <w:pStyle w:val="Ttulo"/>
         <w:jc w:val="both"/>
         <w:rPr>
           <w:b/>
@@ -66,15 +66,143 @@
           <w:sz w:val="22"/>
           <w:szCs w:val="22"/>
         </w:rPr>
-        <w:t xml:space="preserve"> el tiempo que las personas permanecen fuera de ella en busca de los productos de salud de un lado a otro sin saber con exactitud dónde encontrarlos de forma segura y rápida, pues corren un gran riesgo de ser contagiados, por lo cual este proyecto es desarrollado con cuyo objetivo principal es salvar vidas. Cabe mencionar que por medio de este proyecto se sabrá con exactitud que centros de </w:t>
-      </w:r>
-      <w:r>
-        <w:rPr>
-          <w:rFonts w:ascii="Arial" w:hAnsi="Arial" w:cs="Arial"/>
-          <w:sz w:val="22"/>
-          <w:szCs w:val="22"/>
-        </w:rPr>
-        <w:t>distribución cuentan con los productos de higiene básica así como</w:t>
+        <w:t xml:space="preserve"> el tiempo que las personas permanecen fuera en busca de los productos de salud de un lado a otro sin saber con exactitud dónde encontrarlos de forma segura y rápida, pues corren un gran riesgo de </w:t>
+      </w:r>
+      <w:r>
+        <w:rPr>
+          <w:rFonts w:ascii="Arial" w:hAnsi="Arial" w:cs="Arial"/>
+          <w:sz w:val="22"/>
+          <w:szCs w:val="22"/>
+        </w:rPr>
+        <w:t>contraer un</w:t>
+      </w:r>
+      <w:r>
+        <w:rPr>
+          <w:rFonts w:ascii="Arial" w:hAnsi="Arial" w:cs="Arial"/>
+          <w:sz w:val="22"/>
+          <w:szCs w:val="22"/>
+        </w:rPr>
+        <w:t xml:space="preserve"> contagi</w:t>
+      </w:r>
+      <w:r>
+        <w:rPr>
+          <w:rFonts w:ascii="Arial" w:hAnsi="Arial" w:cs="Arial"/>
+          <w:sz w:val="22"/>
+          <w:szCs w:val="22"/>
+        </w:rPr>
+        <w:t>o</w:t>
+      </w:r>
+      <w:r>
+        <w:rPr>
+          <w:rFonts w:ascii="Arial" w:hAnsi="Arial" w:cs="Arial"/>
+          <w:sz w:val="22"/>
+          <w:szCs w:val="22"/>
+        </w:rPr>
+        <w:t xml:space="preserve">, por lo cual </w:t>
+      </w:r>
+      <w:r>
+        <w:rPr>
+          <w:rFonts w:ascii="Arial" w:hAnsi="Arial" w:cs="Arial"/>
+          <w:sz w:val="22"/>
+          <w:szCs w:val="22"/>
+        </w:rPr>
+        <w:t>nuestra idea</w:t>
+      </w:r>
+      <w:r>
+        <w:rPr>
+          <w:rFonts w:ascii="Arial" w:hAnsi="Arial" w:cs="Arial"/>
+          <w:sz w:val="22"/>
+          <w:szCs w:val="22"/>
+        </w:rPr>
+        <w:t xml:space="preserve"> </w:t>
+      </w:r>
+      <w:r>
+        <w:rPr>
+          <w:rFonts w:ascii="Arial" w:hAnsi="Arial" w:cs="Arial"/>
+          <w:sz w:val="22"/>
+          <w:szCs w:val="22"/>
+        </w:rPr>
+        <w:t>esta ligada</w:t>
+      </w:r>
+      <w:r>
+        <w:rPr>
+          <w:rFonts w:ascii="Arial" w:hAnsi="Arial" w:cs="Arial"/>
+          <w:sz w:val="22"/>
+          <w:szCs w:val="22"/>
+        </w:rPr>
+        <w:t xml:space="preserve"> con </w:t>
+      </w:r>
+      <w:r>
+        <w:rPr>
+          <w:rFonts w:ascii="Arial" w:hAnsi="Arial" w:cs="Arial"/>
+          <w:sz w:val="22"/>
+          <w:szCs w:val="22"/>
+        </w:rPr>
+        <w:t>el</w:t>
+      </w:r>
+      <w:r>
+        <w:rPr>
+          <w:rFonts w:ascii="Arial" w:hAnsi="Arial" w:cs="Arial"/>
+          <w:sz w:val="22"/>
+          <w:szCs w:val="22"/>
+        </w:rPr>
+        <w:t xml:space="preserve"> objetivo principal </w:t>
+      </w:r>
+      <w:r>
+        <w:rPr>
+          <w:rFonts w:ascii="Arial" w:hAnsi="Arial" w:cs="Arial"/>
+          <w:sz w:val="22"/>
+          <w:szCs w:val="22"/>
+        </w:rPr>
+        <w:t>de</w:t>
+      </w:r>
+      <w:r>
+        <w:rPr>
+          <w:rFonts w:ascii="Arial" w:hAnsi="Arial" w:cs="Arial"/>
+          <w:sz w:val="22"/>
+          <w:szCs w:val="22"/>
+        </w:rPr>
+        <w:t xml:space="preserve"> salvar vidas. </w:t>
+      </w:r>
+      <w:r>
+        <w:rPr>
+          <w:rFonts w:ascii="Arial" w:hAnsi="Arial" w:cs="Arial"/>
+          <w:sz w:val="22"/>
+          <w:szCs w:val="22"/>
+        </w:rPr>
+        <w:t>Por</w:t>
+      </w:r>
+      <w:r>
+        <w:rPr>
+          <w:rFonts w:ascii="Arial" w:hAnsi="Arial" w:cs="Arial"/>
+          <w:sz w:val="22"/>
+          <w:szCs w:val="22"/>
+        </w:rPr>
+        <w:t xml:space="preserve"> medio de este proyecto se sabrá con exactitud que centros de </w:t>
+      </w:r>
+      <w:r>
+        <w:rPr>
+          <w:rFonts w:ascii="Arial" w:hAnsi="Arial" w:cs="Arial"/>
+          <w:sz w:val="22"/>
+          <w:szCs w:val="22"/>
+        </w:rPr>
+        <w:t xml:space="preserve">distribución cuentan con los productos de higiene </w:t>
+      </w:r>
+      <w:r>
+        <w:rPr>
+          <w:rFonts w:ascii="Arial" w:hAnsi="Arial" w:cs="Arial"/>
+          <w:sz w:val="22"/>
+          <w:szCs w:val="22"/>
+        </w:rPr>
+        <w:t>básica,</w:t>
+      </w:r>
+      <w:r>
+        <w:rPr>
+          <w:rFonts w:ascii="Arial" w:hAnsi="Arial" w:cs="Arial"/>
+          <w:sz w:val="22"/>
+          <w:szCs w:val="22"/>
+        </w:rPr>
+        <w:t xml:space="preserve"> así como</w:t>
       </w:r>
       <w:r>
         <w:rPr>
@@ -148,31 +276,31 @@
           <w:sz w:val="22"/>
           <w:szCs w:val="22"/>
         </w:rPr>
-        <w:t xml:space="preserve"> etc.). Además </w:t>
-      </w:r>
-      <w:r>
-        <w:rPr>
-          <w:rFonts w:ascii="Arial" w:hAnsi="Arial" w:cs="Arial"/>
-          <w:sz w:val="22"/>
-          <w:szCs w:val="22"/>
-        </w:rPr>
-        <w:t xml:space="preserve">permitirá que las personas tengan acceso a una atención médica por medio de un chat, </w:t>
-      </w:r>
-      <w:r>
-        <w:rPr>
-          <w:rFonts w:ascii="Arial" w:hAnsi="Arial" w:cs="Arial"/>
-          <w:sz w:val="22"/>
-          <w:szCs w:val="22"/>
-        </w:rPr>
-        <w:t>con la finalidad de evitar salir de casa</w:t>
-      </w:r>
-      <w:r>
-        <w:rPr>
-          <w:rFonts w:ascii="Arial" w:hAnsi="Arial" w:cs="Arial"/>
-          <w:sz w:val="22"/>
-          <w:szCs w:val="22"/>
-        </w:rPr>
-        <w:t xml:space="preserve"> y evitar el contagio. E</w:t>
+        <w:t xml:space="preserve"> etc.)</w:t>
+      </w:r>
+      <w:r>
+        <w:rPr>
+          <w:rFonts w:ascii="Arial" w:hAnsi="Arial" w:cs="Arial"/>
+          <w:sz w:val="22"/>
+          <w:szCs w:val="22"/>
+        </w:rPr>
+        <w:t>, todo esto atreves de un mapa con concurrencia real-time</w:t>
+      </w:r>
+      <w:r>
+        <w:rPr>
+          <w:rFonts w:ascii="Arial" w:hAnsi="Arial" w:cs="Arial"/>
+          <w:sz w:val="22"/>
+          <w:szCs w:val="22"/>
+        </w:rPr>
+        <w:t xml:space="preserve">. Además </w:t>
+      </w:r>
+      <w:r>
+        <w:rPr>
+          <w:rFonts w:ascii="Arial" w:hAnsi="Arial" w:cs="Arial"/>
+          <w:sz w:val="22"/>
+          <w:szCs w:val="22"/>
+        </w:rPr>
+        <w:t>permitirá que las personas tengan acceso a una atención médica por medio de un chat, con la finalidad de evitar salir de casa y evitar el contagio. E</w:t>
       </w:r>
       <w:r>
         <w:rPr>
@@ -196,15 +324,7 @@
           <w:sz w:val="22"/>
           <w:szCs w:val="22"/>
         </w:rPr>
-        <w:t xml:space="preserve"> contara con la posibilidad de realizar diagnósticos de forma remota y continua.   </w:t>
-      </w:r>
-      <w:r>
-        <w:rPr>
-          <w:rFonts w:ascii="Arial" w:hAnsi="Arial" w:cs="Arial"/>
-          <w:sz w:val="22"/>
-          <w:szCs w:val="22"/>
-        </w:rPr>
-        <w:t xml:space="preserve">    </w:t>
+        <w:t xml:space="preserve"> contara con la posibilidad de realizar diagnósticos de forma remota y continua.</w:t>
       </w:r>
     </w:p>
     <w:p>
@@ -527,7 +647,23 @@
           <w:sz w:val="22"/>
           <w:szCs w:val="22"/>
         </w:rPr>
-        <w:t>e casa en busca de los productos</w:t>
+        <w:t xml:space="preserve">e </w:t>
+      </w:r>
+      <w:r>
+        <w:rPr>
+          <w:rFonts w:ascii="Arial" w:hAnsi="Arial" w:cs="Arial"/>
+          <w:sz w:val="22"/>
+          <w:szCs w:val="22"/>
+        </w:rPr>
+        <w:t>su hogar</w:t>
+      </w:r>
+      <w:r>
+        <w:rPr>
+          <w:rFonts w:ascii="Arial" w:hAnsi="Arial" w:cs="Arial"/>
+          <w:sz w:val="22"/>
+          <w:szCs w:val="22"/>
+        </w:rPr>
+        <w:t xml:space="preserve"> en busca de los productos</w:t>
       </w:r>
       <w:r>
         <w:rPr>
@@ -543,7 +679,82 @@
           <w:sz w:val="22"/>
           <w:szCs w:val="22"/>
         </w:rPr>
-        <w:t xml:space="preserve">, pues de no saber con exactitud dónde encontrarlos se llega a tener una alta probabilidad de contagio. </w:t>
+        <w:t>, pues de no saber con exactitud dónde encontrarlos se llega a tener una alta probabilidad de contagio</w:t>
+      </w:r>
+      <w:r>
+        <w:rPr>
+          <w:rFonts w:ascii="Arial" w:hAnsi="Arial" w:cs="Arial"/>
+          <w:sz w:val="22"/>
+          <w:szCs w:val="22"/>
+        </w:rPr>
+        <w:t>, esto debido a la exposición con personas en el exterior</w:t>
+      </w:r>
+      <w:r>
+        <w:rPr>
+          <w:rFonts w:ascii="Arial" w:hAnsi="Arial" w:cs="Arial"/>
+          <w:sz w:val="22"/>
+          <w:szCs w:val="22"/>
+        </w:rPr>
+        <w:t>.</w:t>
+      </w:r>
+    </w:p>
+    <w:p>
+      <w:pPr>
+        <w:spacing w:before="0" w:after="0" w:line="360" w:lineRule="auto"/>
+        <w:jc w:val="both"/>
+        <w:rPr>
+          <w:rFonts w:ascii="Arial" w:hAnsi="Arial" w:cs="Arial"/>
+          <w:sz w:val="22"/>
+          <w:szCs w:val="22"/>
+        </w:rPr>
+      </w:pPr>
+      <w:r>
+        <w:rPr>
+          <w:rFonts w:ascii="Arial" w:hAnsi="Arial" w:cs="Arial"/>
+          <w:sz w:val="22"/>
+          <w:szCs w:val="22"/>
+        </w:rPr>
+        <w:t>Además,</w:t>
+      </w:r>
+      <w:r>
+        <w:rPr>
+          <w:rFonts w:ascii="Arial" w:hAnsi="Arial" w:cs="Arial"/>
+          <w:sz w:val="22"/>
+          <w:szCs w:val="22"/>
+        </w:rPr>
+        <w:t xml:space="preserve"> se pretende</w:t>
+      </w:r>
+      <w:r>
+        <w:rPr>
+          <w:rFonts w:ascii="Arial" w:hAnsi="Arial" w:cs="Arial"/>
+          <w:sz w:val="22"/>
+          <w:szCs w:val="22"/>
+        </w:rPr>
+        <w:t xml:space="preserve"> que los ciudadanos</w:t>
+      </w:r>
+      <w:r>
+        <w:rPr>
+          <w:rFonts w:ascii="Arial" w:hAnsi="Arial" w:cs="Arial"/>
+          <w:sz w:val="22"/>
+          <w:szCs w:val="22"/>
+        </w:rPr>
+        <w:t xml:space="preserve"> tengan acceso a una consulta médica gratuita por medio de un chat privado con doctores o especialistas </w:t>
+      </w:r>
+      <w:r>
+        <w:rPr>
+          <w:rFonts w:ascii="Arial" w:hAnsi="Arial" w:cs="Arial"/>
+          <w:sz w:val="22"/>
+          <w:szCs w:val="22"/>
+        </w:rPr>
+        <w:t>sin la necesidad de salir al exterior</w:t>
+      </w:r>
+      <w:r>
+        <w:rPr>
+          <w:rFonts w:ascii="Arial" w:hAnsi="Arial" w:cs="Arial"/>
+          <w:sz w:val="22"/>
+          <w:szCs w:val="22"/>
+        </w:rPr>
+        <w:t>,</w:t>
       </w:r>
       <w:r>
         <w:rPr>
@@ -553,48 +764,69 @@
         </w:rPr>
         <w:t xml:space="preserve"> </w:t>
       </w:r>
-    </w:p>
-    <w:p>
-      <w:pPr>
-        <w:spacing w:before="0" w:after="0" w:line="360" w:lineRule="auto"/>
-        <w:jc w:val="both"/>
-        <w:rPr>
-          <w:rFonts w:ascii="Arial" w:hAnsi="Arial" w:cs="Arial"/>
-          <w:sz w:val="22"/>
-          <w:szCs w:val="22"/>
-        </w:rPr>
-      </w:pPr>
-      <w:r>
-        <w:rPr>
-          <w:rFonts w:ascii="Arial" w:hAnsi="Arial" w:cs="Arial"/>
-          <w:sz w:val="22"/>
-          <w:szCs w:val="22"/>
-        </w:rPr>
-        <w:t>Además se pretende</w:t>
-      </w:r>
-      <w:r>
-        <w:rPr>
-          <w:rFonts w:ascii="Arial" w:hAnsi="Arial" w:cs="Arial"/>
-          <w:sz w:val="22"/>
-          <w:szCs w:val="22"/>
-        </w:rPr>
-        <w:t xml:space="preserve"> que los ciudadanos</w:t>
-      </w:r>
-      <w:r>
-        <w:rPr>
-          <w:rFonts w:ascii="Arial" w:hAnsi="Arial" w:cs="Arial"/>
-          <w:sz w:val="22"/>
-          <w:szCs w:val="22"/>
-        </w:rPr>
-        <w:t xml:space="preserve"> tengan acceso a una consulta médica gratuita por medio de un chat privado con doctores o especialistas </w:t>
-      </w:r>
-      <w:r>
-        <w:rPr>
-          <w:rFonts w:ascii="Arial" w:hAnsi="Arial" w:cs="Arial"/>
-          <w:sz w:val="22"/>
-          <w:szCs w:val="22"/>
-        </w:rPr>
-        <w:t>sin la necesidad de salir al exterior</w:t>
+      <w:r>
+        <w:rPr>
+          <w:rFonts w:ascii="Arial" w:hAnsi="Arial" w:cs="Arial"/>
+          <w:sz w:val="22"/>
+          <w:szCs w:val="22"/>
+        </w:rPr>
+        <w:t xml:space="preserve">esto reducirá el riesgo </w:t>
+      </w:r>
+      <w:r>
+        <w:rPr>
+          <w:rFonts w:ascii="Arial" w:hAnsi="Arial" w:cs="Arial"/>
+          <w:sz w:val="22"/>
+          <w:szCs w:val="22"/>
+        </w:rPr>
+        <w:t>de contagio</w:t>
+      </w:r>
+      <w:r>
+        <w:rPr>
+          <w:rFonts w:ascii="Arial" w:hAnsi="Arial" w:cs="Arial"/>
+          <w:sz w:val="22"/>
+          <w:szCs w:val="22"/>
+        </w:rPr>
+        <w:t xml:space="preserve">, permitiendo también la optimización de recursos como el tiempo y </w:t>
+      </w:r>
+      <w:r>
+        <w:rPr>
+          <w:rFonts w:ascii="Arial" w:hAnsi="Arial" w:cs="Arial"/>
+          <w:sz w:val="22"/>
+          <w:szCs w:val="22"/>
+        </w:rPr>
+        <w:t xml:space="preserve">el </w:t>
+      </w:r>
+      <w:r>
+        <w:rPr>
+          <w:rFonts w:ascii="Arial" w:hAnsi="Arial" w:cs="Arial"/>
+          <w:sz w:val="22"/>
+          <w:szCs w:val="22"/>
+        </w:rPr>
+        <w:t>transporte.</w:t>
+      </w:r>
+      <w:r>
+        <w:rPr>
+          <w:rFonts w:ascii="Arial" w:hAnsi="Arial" w:cs="Arial"/>
+          <w:sz w:val="22"/>
+          <w:szCs w:val="22"/>
+        </w:rPr>
+        <w:t xml:space="preserve"> A si mismo también se pretende la facilidad y agilidad </w:t>
+      </w:r>
+      <w:r>
+        <w:rPr>
+          <w:rFonts w:ascii="Arial" w:hAnsi="Arial" w:cs="Arial"/>
+          <w:sz w:val="22"/>
+          <w:szCs w:val="22"/>
+        </w:rPr>
+        <w:t>de la entrega de medicamentos, a los cuales se tendrán acceso mediante un chat privado con cada uno de los centros de distribución para saber si cuentan con el medicamento</w:t>
+      </w:r>
+      <w:r>
+        <w:rPr>
+          <w:rFonts w:ascii="Arial" w:hAnsi="Arial" w:cs="Arial"/>
+          <w:sz w:val="22"/>
+          <w:szCs w:val="22"/>
+        </w:rPr>
+        <w:t xml:space="preserve"> o los productos de higiene, y en caso de ser así acudir al lugar más cercano por los mismos; de lo contrario si no se encuentran en cierto centro de distribución</w:t>
       </w:r>
       <w:r>
         <w:rPr>
@@ -610,71 +842,7 @@
           <w:sz w:val="22"/>
           <w:szCs w:val="22"/>
         </w:rPr>
-        <w:t xml:space="preserve"> </w:t>
-      </w:r>
-      <w:r>
-        <w:rPr>
-          <w:rFonts w:ascii="Arial" w:hAnsi="Arial" w:cs="Arial"/>
-          <w:sz w:val="22"/>
-          <w:szCs w:val="22"/>
-        </w:rPr>
-        <w:t xml:space="preserve">esto reducirá el riesgo </w:t>
-      </w:r>
-      <w:r>
-        <w:rPr>
-          <w:rFonts w:ascii="Arial" w:hAnsi="Arial" w:cs="Arial"/>
-          <w:sz w:val="22"/>
-          <w:szCs w:val="22"/>
-        </w:rPr>
-        <w:t>de contagio</w:t>
-      </w:r>
-      <w:r>
-        <w:rPr>
-          <w:rFonts w:ascii="Arial" w:hAnsi="Arial" w:cs="Arial"/>
-          <w:sz w:val="22"/>
-          <w:szCs w:val="22"/>
-        </w:rPr>
-        <w:t xml:space="preserve">, permitiendo también la optimización de recursos como el tiempo y </w:t>
-      </w:r>
-      <w:r>
-        <w:rPr>
-          <w:rFonts w:ascii="Arial" w:hAnsi="Arial" w:cs="Arial"/>
-          <w:sz w:val="22"/>
-          <w:szCs w:val="22"/>
-        </w:rPr>
-        <w:t xml:space="preserve">el </w:t>
-      </w:r>
-      <w:r>
-        <w:rPr>
-          <w:rFonts w:ascii="Arial" w:hAnsi="Arial" w:cs="Arial"/>
-          <w:sz w:val="22"/>
-          <w:szCs w:val="22"/>
-        </w:rPr>
-        <w:t>transporte.</w:t>
-      </w:r>
-      <w:r>
-        <w:rPr>
-          <w:rFonts w:ascii="Arial" w:hAnsi="Arial" w:cs="Arial"/>
-          <w:sz w:val="22"/>
-          <w:szCs w:val="22"/>
-        </w:rPr>
-        <w:t xml:space="preserve"> A si mismo también se pretende la facilidad y agilidad </w:t>
-      </w:r>
-      <w:r>
-        <w:rPr>
-          <w:rFonts w:ascii="Arial" w:hAnsi="Arial" w:cs="Arial"/>
-          <w:sz w:val="22"/>
-          <w:szCs w:val="22"/>
-        </w:rPr>
-        <w:t>de la entrega de medicamentos, a los cuales se tendrán acceso mediante un chat privado con cada uno de los centros de distribución para saber si cuentan con el medicamento</w:t>
-      </w:r>
-      <w:r>
-        <w:rPr>
-          <w:rFonts w:ascii="Arial" w:hAnsi="Arial" w:cs="Arial"/>
-          <w:sz w:val="22"/>
-          <w:szCs w:val="22"/>
-        </w:rPr>
-        <w:t xml:space="preserve"> o los productos de higiene, y en caso de ser así acudir al lugar más cercano por los mismos; de lo contrario si no se encuentran en cierto centro de distribución por medio del chat se podrá facilitar la ubicación</w:t>
+        <w:t xml:space="preserve"> por medio del chat se podrá facilitar la ubicación</w:t>
       </w:r>
       <w:r>
         <w:rPr>
@@ -730,26 +898,26 @@
           <w:sz w:val="22"/>
           <w:szCs w:val="22"/>
         </w:rPr>
-        <w:t xml:space="preserve">. </w:t>
-      </w:r>
-    </w:p>
-    <w:p>
-      <w:pPr>
-        <w:spacing w:before="0" w:after="0" w:line="360" w:lineRule="auto"/>
-        <w:jc w:val="both"/>
-        <w:rPr>
-          <w:rFonts w:ascii="Arial" w:hAnsi="Arial" w:cs="Arial"/>
-          <w:sz w:val="22"/>
-          <w:szCs w:val="22"/>
-        </w:rPr>
-      </w:pPr>
-      <w:r>
-        <w:rPr>
-          <w:rFonts w:ascii="Arial" w:hAnsi="Arial" w:cs="Arial"/>
-          <w:sz w:val="22"/>
-          <w:szCs w:val="22"/>
-        </w:rPr>
-        <w:t xml:space="preserve">También ofrecerá información verídica en tiempo real del COVID-19, esto para evitar información falsa a los ciudadanos.  </w:t>
+        <w:t>.</w:t>
+      </w:r>
+    </w:p>
+    <w:p>
+      <w:pPr>
+        <w:spacing w:before="0" w:after="0" w:line="360" w:lineRule="auto"/>
+        <w:jc w:val="both"/>
+        <w:rPr>
+          <w:rFonts w:ascii="Arial" w:hAnsi="Arial" w:cs="Arial"/>
+          <w:sz w:val="22"/>
+          <w:szCs w:val="22"/>
+        </w:rPr>
+      </w:pPr>
+      <w:r>
+        <w:rPr>
+          <w:rFonts w:ascii="Arial" w:hAnsi="Arial" w:cs="Arial"/>
+          <w:sz w:val="22"/>
+          <w:szCs w:val="22"/>
+        </w:rPr>
+        <w:t>También ofrecerá información verídica en tiempo real del COVID-19, esto para evitar información falsa a los ciudadanos.</w:t>
       </w:r>
     </w:p>
     <w:p>
@@ -1146,8 +1314,6 @@
         </w:rPr>
         <w:t>páginas</w:t>
       </w:r>
-      <w:bookmarkStart w:id="0" w:name="_GoBack"/>
-      <w:bookmarkEnd w:id="0"/>
       <w:r>
         <w:rPr>
           <w:rFonts w:ascii="Arial" w:hAnsi="Arial" w:cs="Arial"/>
@@ -1461,25 +1627,7 @@
           <w:sz w:val="22"/>
           <w:szCs w:val="22"/>
         </w:rPr>
-        <w:t xml:space="preserve">Desarrollar los </w:t>
-      </w:r>
-      <w:proofErr w:type="spellStart"/>
-      <w:r>
-        <w:rPr>
-          <w:rFonts w:ascii="Arial" w:hAnsi="Arial" w:cs="Arial"/>
-          <w:sz w:val="22"/>
-          <w:szCs w:val="22"/>
-        </w:rPr>
-        <w:t>widgets</w:t>
-      </w:r>
-      <w:proofErr w:type="spellEnd"/>
-      <w:r>
-        <w:rPr>
-          <w:rFonts w:ascii="Arial" w:hAnsi="Arial" w:cs="Arial"/>
-          <w:sz w:val="22"/>
-          <w:szCs w:val="22"/>
-        </w:rPr>
-        <w:t xml:space="preserve"> y </w:t>
+        <w:t xml:space="preserve">Desarrollar los widgets y </w:t>
       </w:r>
       <w:r>
         <w:rPr>
@@ -1581,25 +1729,7 @@
           <w:sz w:val="22"/>
           <w:szCs w:val="22"/>
         </w:rPr>
-        <w:t xml:space="preserve">Conectar todos los </w:t>
-      </w:r>
-      <w:proofErr w:type="spellStart"/>
-      <w:r>
-        <w:rPr>
-          <w:rFonts w:ascii="Arial" w:hAnsi="Arial" w:cs="Arial"/>
-          <w:sz w:val="22"/>
-          <w:szCs w:val="22"/>
-        </w:rPr>
-        <w:t>widgets</w:t>
-      </w:r>
-      <w:proofErr w:type="spellEnd"/>
-      <w:r>
-        <w:rPr>
-          <w:rFonts w:ascii="Arial" w:hAnsi="Arial" w:cs="Arial"/>
-          <w:sz w:val="22"/>
-          <w:szCs w:val="22"/>
-        </w:rPr>
-        <w:t xml:space="preserve"> a los </w:t>
+        <w:t xml:space="preserve">Conectar todos los widgets a los </w:t>
       </w:r>
       <w:proofErr w:type="spellStart"/>
       <w:r>
@@ -1685,25 +1815,7 @@
           <w:sz w:val="22"/>
           <w:szCs w:val="22"/>
         </w:rPr>
-        <w:t xml:space="preserve">’ </w:t>
-      </w:r>
-      <w:proofErr w:type="spellStart"/>
-      <w:r>
-        <w:rPr>
-          <w:rFonts w:ascii="Arial" w:hAnsi="Arial" w:cs="Arial"/>
-          <w:sz w:val="22"/>
-          <w:szCs w:val="22"/>
-        </w:rPr>
-        <w:t>Android</w:t>
-      </w:r>
-      <w:proofErr w:type="spellEnd"/>
-      <w:r>
-        <w:rPr>
-          <w:rFonts w:ascii="Arial" w:hAnsi="Arial" w:cs="Arial"/>
-          <w:sz w:val="22"/>
-          <w:szCs w:val="22"/>
-        </w:rPr>
-        <w:t xml:space="preserve"> y ‘.</w:t>
+        <w:t>’ Android y ‘.</w:t>
       </w:r>
       <w:proofErr w:type="spellStart"/>
       <w:r>
@@ -2019,7 +2131,7 @@
 </file>
 
 <file path=word/endnotes.xml><?xml version="1.0" encoding="utf-8"?>
-<w:endnotes xmlns:wpc="http://schemas.microsoft.com/office/word/2010/wordprocessingCanvas" xmlns:mc="http://schemas.openxmlformats.org/markup-compatibility/2006" xmlns:o="urn:schemas-microsoft-com:office:office" xmlns:r="http://schemas.openxmlformats.org/officeDocument/2006/relationships" xmlns:m="http://schemas.openxmlformats.org/officeDocument/2006/math" xmlns:v="urn:schemas-microsoft-com:vml" xmlns:wp14="http://schemas.microsoft.com/office/word/2010/wordprocessingDrawing" xmlns:wp="http://schemas.openxmlformats.org/drawingml/2006/wordprocessingDrawing" xmlns:w10="urn:schemas-microsoft-com:office:word" xmlns:w="http://schemas.openxmlformats.org/wordprocessingml/2006/main" xmlns:w14="http://schemas.microsoft.com/office/word/2010/wordml" xmlns:w15="http://schemas.microsoft.com/office/word/2012/wordml" xmlns:wpg="http://schemas.microsoft.com/office/word/2010/wordprocessingGroup" xmlns:wpi="http://schemas.microsoft.com/office/word/2010/wordprocessingInk" xmlns:wne="http://schemas.microsoft.com/office/word/2006/wordml" xmlns:wps="http://schemas.microsoft.com/office/word/2010/wordprocessingShape" mc:Ignorable="w14 w15 wp14">
+<w:endnotes xmlns:wpc="http://schemas.microsoft.com/office/word/2010/wordprocessingCanvas" xmlns:cx="http://schemas.microsoft.com/office/drawing/2014/chartex" xmlns:cx1="http://schemas.microsoft.com/office/drawing/2015/9/8/chartex" xmlns:cx2="http://schemas.microsoft.com/office/drawing/2015/10/21/chartex" xmlns:cx3="http://schemas.microsoft.com/office/drawing/2016/5/9/chartex" xmlns:cx4="http://schemas.microsoft.com/office/drawing/2016/5/10/chartex" xmlns:cx5="http://schemas.microsoft.com/office/drawing/2016/5/11/chartex" xmlns:cx6="http://schemas.microsoft.com/office/drawing/2016/5/12/chartex" xmlns:cx7="http://schemas.microsoft.com/office/drawing/2016/5/13/chartex" xmlns:cx8="http://schemas.microsoft.com/office/drawing/2016/5/14/chartex" xmlns:mc="http://schemas.openxmlformats.org/markup-compatibility/2006" xmlns:aink="http://schemas.microsoft.com/office/drawing/2016/ink" xmlns:am3d="http://schemas.microsoft.com/office/drawing/2017/model3d" xmlns:o="urn:schemas-microsoft-com:office:office" xmlns:r="http://schemas.openxmlformats.org/officeDocument/2006/relationships" xmlns:m="http://schemas.openxmlformats.org/officeDocument/2006/math" xmlns:v="urn:schemas-microsoft-com:vml" xmlns:wp14="http://schemas.microsoft.com/office/word/2010/wordprocessingDrawing" xmlns:wp="http://schemas.openxmlformats.org/drawingml/2006/wordprocessingDrawing" xmlns:w10="urn:schemas-microsoft-com:office:word" xmlns:w="http://schemas.openxmlformats.org/wordprocessingml/2006/main" xmlns:w14="http://schemas.microsoft.com/office/word/2010/wordml" xmlns:w15="http://schemas.microsoft.com/office/word/2012/wordml" xmlns:w16cex="http://schemas.microsoft.com/office/word/2018/wordml/cex" xmlns:w16cid="http://schemas.microsoft.com/office/word/2016/wordml/cid" xmlns:w16="http://schemas.microsoft.com/office/word/2018/wordml" xmlns:w16se="http://schemas.microsoft.com/office/word/2015/wordml/symex" xmlns:wpg="http://schemas.microsoft.com/office/word/2010/wordprocessingGroup" xmlns:wpi="http://schemas.microsoft.com/office/word/2010/wordprocessingInk" xmlns:wne="http://schemas.microsoft.com/office/word/2006/wordml" xmlns:wps="http://schemas.microsoft.com/office/word/2010/wordprocessingShape" mc:Ignorable="w14 w15 w16se w16cid w16 w16cex wp14">
   <w:endnote w:type="separator" w:id="-1">
     <w:p>
       <w:pPr>
@@ -2044,7 +2156,7 @@
 </file>
 
 <file path=word/footnotes.xml><?xml version="1.0" encoding="utf-8"?>
-<w:footnotes xmlns:wpc="http://schemas.microsoft.com/office/word/2010/wordprocessingCanvas" xmlns:mc="http://schemas.openxmlformats.org/markup-compatibility/2006" xmlns:o="urn:schemas-microsoft-com:office:office" xmlns:r="http://schemas.openxmlformats.org/officeDocument/2006/relationships" xmlns:m="http://schemas.openxmlformats.org/officeDocument/2006/math" xmlns:v="urn:schemas-microsoft-com:vml" xmlns:wp14="http://schemas.microsoft.com/office/word/2010/wordprocessingDrawing" xmlns:wp="http://schemas.openxmlformats.org/drawingml/2006/wordprocessingDrawing" xmlns:w10="urn:schemas-microsoft-com:office:word" xmlns:w="http://schemas.openxmlformats.org/wordprocessingml/2006/main" xmlns:w14="http://schemas.microsoft.com/office/word/2010/wordml" xmlns:w15="http://schemas.microsoft.com/office/word/2012/wordml" xmlns:wpg="http://schemas.microsoft.com/office/word/2010/wordprocessingGroup" xmlns:wpi="http://schemas.microsoft.com/office/word/2010/wordprocessingInk" xmlns:wne="http://schemas.microsoft.com/office/word/2006/wordml" xmlns:wps="http://schemas.microsoft.com/office/word/2010/wordprocessingShape" mc:Ignorable="w14 w15 wp14">
+<w:footnotes xmlns:wpc="http://schemas.microsoft.com/office/word/2010/wordprocessingCanvas" xmlns:cx="http://schemas.microsoft.com/office/drawing/2014/chartex" xmlns:cx1="http://schemas.microsoft.com/office/drawing/2015/9/8/chartex" xmlns:cx2="http://schemas.microsoft.com/office/drawing/2015/10/21/chartex" xmlns:cx3="http://schemas.microsoft.com/office/drawing/2016/5/9/chartex" xmlns:cx4="http://schemas.microsoft.com/office/drawing/2016/5/10/chartex" xmlns:cx5="http://schemas.microsoft.com/office/drawing/2016/5/11/chartex" xmlns:cx6="http://schemas.microsoft.com/office/drawing/2016/5/12/chartex" xmlns:cx7="http://schemas.microsoft.com/office/drawing/2016/5/13/chartex" xmlns:cx8="http://schemas.microsoft.com/office/drawing/2016/5/14/chartex" xmlns:mc="http://schemas.openxmlformats.org/markup-compatibility/2006" xmlns:aink="http://schemas.microsoft.com/office/drawing/2016/ink" xmlns:am3d="http://schemas.microsoft.com/office/drawing/2017/model3d" xmlns:o="urn:schemas-microsoft-com:office:office" xmlns:r="http://schemas.openxmlformats.org/officeDocument/2006/relationships" xmlns:m="http://schemas.openxmlformats.org/officeDocument/2006/math" xmlns:v="urn:schemas-microsoft-com:vml" xmlns:wp14="http://schemas.microsoft.com/office/word/2010/wordprocessingDrawing" xmlns:wp="http://schemas.openxmlformats.org/drawingml/2006/wordprocessingDrawing" xmlns:w10="urn:schemas-microsoft-com:office:word" xmlns:w="http://schemas.openxmlformats.org/wordprocessingml/2006/main" xmlns:w14="http://schemas.microsoft.com/office/word/2010/wordml" xmlns:w15="http://schemas.microsoft.com/office/word/2012/wordml" xmlns:w16cex="http://schemas.microsoft.com/office/word/2018/wordml/cex" xmlns:w16cid="http://schemas.microsoft.com/office/word/2016/wordml/cid" xmlns:w16="http://schemas.microsoft.com/office/word/2018/wordml" xmlns:w16se="http://schemas.microsoft.com/office/word/2015/wordml/symex" xmlns:wpg="http://schemas.microsoft.com/office/word/2010/wordprocessingGroup" xmlns:wpi="http://schemas.microsoft.com/office/word/2010/wordprocessingInk" xmlns:wne="http://schemas.microsoft.com/office/word/2006/wordml" xmlns:wps="http://schemas.microsoft.com/office/word/2010/wordprocessingShape" mc:Ignorable="w14 w15 w16se w16cid w16 w16cex wp14">
   <w:footnote w:type="separator" w:id="-1">
     <w:p>
       <w:pPr>
@@ -2069,8 +2181,8 @@
 </file>
 
 <file path=word/numbering.xml><?xml version="1.0" encoding="utf-8"?>
-<w:numbering xmlns:wpc="http://schemas.microsoft.com/office/word/2010/wordprocessingCanvas" xmlns:mc="http://schemas.openxmlformats.org/markup-compatibility/2006" xmlns:o="urn:schemas-microsoft-com:office:office" xmlns:r="http://schemas.openxmlformats.org/officeDocument/2006/relationships" xmlns:m="http://schemas.openxmlformats.org/officeDocument/2006/math" xmlns:v="urn:schemas-microsoft-com:vml" xmlns:wp14="http://schemas.microsoft.com/office/word/2010/wordprocessingDrawing" xmlns:wp="http://schemas.openxmlformats.org/drawingml/2006/wordprocessingDrawing" xmlns:w10="urn:schemas-microsoft-com:office:word" xmlns:w="http://schemas.openxmlformats.org/wordprocessingml/2006/main" xmlns:w14="http://schemas.microsoft.com/office/word/2010/wordml" xmlns:w15="http://schemas.microsoft.com/office/word/2012/wordml" xmlns:wpg="http://schemas.microsoft.com/office/word/2010/wordprocessingGroup" xmlns:wpi="http://schemas.microsoft.com/office/word/2010/wordprocessingInk" xmlns:wne="http://schemas.microsoft.com/office/word/2006/wordml" xmlns:wps="http://schemas.microsoft.com/office/word/2010/wordprocessingShape" mc:Ignorable="w14 w15 wp14">
-  <w:abstractNum w:abstractNumId="0">
+<w:numbering xmlns:wpc="http://schemas.microsoft.com/office/word/2010/wordprocessingCanvas" xmlns:cx="http://schemas.microsoft.com/office/drawing/2014/chartex" xmlns:cx1="http://schemas.microsoft.com/office/drawing/2015/9/8/chartex" xmlns:cx2="http://schemas.microsoft.com/office/drawing/2015/10/21/chartex" xmlns:cx3="http://schemas.microsoft.com/office/drawing/2016/5/9/chartex" xmlns:cx4="http://schemas.microsoft.com/office/drawing/2016/5/10/chartex" xmlns:cx5="http://schemas.microsoft.com/office/drawing/2016/5/11/chartex" xmlns:cx6="http://schemas.microsoft.com/office/drawing/2016/5/12/chartex" xmlns:cx7="http://schemas.microsoft.com/office/drawing/2016/5/13/chartex" xmlns:cx8="http://schemas.microsoft.com/office/drawing/2016/5/14/chartex" xmlns:mc="http://schemas.openxmlformats.org/markup-compatibility/2006" xmlns:aink="http://schemas.microsoft.com/office/drawing/2016/ink" xmlns:am3d="http://schemas.microsoft.com/office/drawing/2017/model3d" xmlns:o="urn:schemas-microsoft-com:office:office" xmlns:r="http://schemas.openxmlformats.org/officeDocument/2006/relationships" xmlns:m="http://schemas.openxmlformats.org/officeDocument/2006/math" xmlns:v="urn:schemas-microsoft-com:vml" xmlns:wp14="http://schemas.microsoft.com/office/word/2010/wordprocessingDrawing" xmlns:wp="http://schemas.openxmlformats.org/drawingml/2006/wordprocessingDrawing" xmlns:w10="urn:schemas-microsoft-com:office:word" xmlns:w="http://schemas.openxmlformats.org/wordprocessingml/2006/main" xmlns:w14="http://schemas.microsoft.com/office/word/2010/wordml" xmlns:w15="http://schemas.microsoft.com/office/word/2012/wordml" xmlns:w16cex="http://schemas.microsoft.com/office/word/2018/wordml/cex" xmlns:w16cid="http://schemas.microsoft.com/office/word/2016/wordml/cid" xmlns:w16="http://schemas.microsoft.com/office/word/2018/wordml" xmlns:w16se="http://schemas.microsoft.com/office/word/2015/wordml/symex" xmlns:wpg="http://schemas.microsoft.com/office/word/2010/wordprocessingGroup" xmlns:wpi="http://schemas.microsoft.com/office/word/2010/wordprocessingInk" xmlns:wne="http://schemas.microsoft.com/office/word/2006/wordml" xmlns:wps="http://schemas.microsoft.com/office/word/2010/wordprocessingShape" mc:Ignorable="w14 w15 w16se w16cid w16 w16cex wp14">
+  <w:abstractNum w:abstractNumId="0" w15:restartNumberingAfterBreak="0">
     <w:nsid w:val="101826DB"/>
     <w:multiLevelType w:val="hybridMultilevel"/>
     <w:tmpl w:val="B3B2287A"/>
@@ -2156,7 +2268,7 @@
       </w:pPr>
     </w:lvl>
   </w:abstractNum>
-  <w:abstractNum w:abstractNumId="1">
+  <w:abstractNum w:abstractNumId="1" w15:restartNumberingAfterBreak="0">
     <w:nsid w:val="26BB093A"/>
     <w:multiLevelType w:val="hybridMultilevel"/>
     <w:tmpl w:val="644A0BA8"/>
@@ -2269,7 +2381,7 @@
       </w:rPr>
     </w:lvl>
   </w:abstractNum>
-  <w:abstractNum w:abstractNumId="2">
+  <w:abstractNum w:abstractNumId="2" w15:restartNumberingAfterBreak="0">
     <w:nsid w:val="2A8A3718"/>
     <w:multiLevelType w:val="hybridMultilevel"/>
     <w:tmpl w:val="DA52FE66"/>
@@ -2382,7 +2494,7 @@
       </w:rPr>
     </w:lvl>
   </w:abstractNum>
-  <w:abstractNum w:abstractNumId="3">
+  <w:abstractNum w:abstractNumId="3" w15:restartNumberingAfterBreak="0">
     <w:nsid w:val="53733C89"/>
     <w:multiLevelType w:val="hybridMultilevel"/>
     <w:tmpl w:val="20E6964E"/>
@@ -2495,7 +2607,7 @@
       </w:rPr>
     </w:lvl>
   </w:abstractNum>
-  <w:abstractNum w:abstractNumId="4">
+  <w:abstractNum w:abstractNumId="4" w15:restartNumberingAfterBreak="0">
     <w:nsid w:val="7DDC35AD"/>
     <w:multiLevelType w:val="multilevel"/>
     <w:tmpl w:val="EC6EDB1A"/>
@@ -2627,7 +2739,7 @@
 </file>
 
 <file path=word/styles.xml><?xml version="1.0" encoding="utf-8"?>
-<w:styles xmlns:mc="http://schemas.openxmlformats.org/markup-compatibility/2006" xmlns:r="http://schemas.openxmlformats.org/officeDocument/2006/relationships" xmlns:w="http://schemas.openxmlformats.org/wordprocessingml/2006/main" xmlns:w14="http://schemas.microsoft.com/office/word/2010/wordml" xmlns:w15="http://schemas.microsoft.com/office/word/2012/wordml" mc:Ignorable="w14 w15">
+<w:styles xmlns:mc="http://schemas.openxmlformats.org/markup-compatibility/2006" xmlns:r="http://schemas.openxmlformats.org/officeDocument/2006/relationships" xmlns:w="http://schemas.openxmlformats.org/wordprocessingml/2006/main" xmlns:w14="http://schemas.microsoft.com/office/word/2010/wordml" xmlns:w15="http://schemas.microsoft.com/office/word/2012/wordml" xmlns:w16cex="http://schemas.microsoft.com/office/word/2018/wordml/cex" xmlns:w16cid="http://schemas.microsoft.com/office/word/2016/wordml/cid" xmlns:w16="http://schemas.microsoft.com/office/word/2018/wordml" xmlns:w16se="http://schemas.microsoft.com/office/word/2015/wordml/symex" mc:Ignorable="w14 w15 w16se w16cid w16 w16cex">
   <w:docDefaults>
     <w:rPrDefault>
       <w:rPr>
@@ -2643,7 +2755,7 @@
       </w:pPr>
     </w:pPrDefault>
   </w:docDefaults>
-  <w:latentStyles w:defLockedState="0" w:defUIPriority="99" w:defSemiHidden="0" w:defUnhideWhenUsed="0" w:defQFormat="0" w:count="371">
+  <w:latentStyles w:defLockedState="0" w:defUIPriority="99" w:defSemiHidden="0" w:defUnhideWhenUsed="0" w:defQFormat="0" w:count="376">
     <w:lsdException w:name="Normal" w:uiPriority="0" w:qFormat="1"/>
     <w:lsdException w:name="heading 1" w:uiPriority="9" w:qFormat="1"/>
     <w:lsdException w:name="heading 2" w:semiHidden="1" w:uiPriority="9" w:unhideWhenUsed="1" w:qFormat="1"/>
@@ -2749,7 +2861,6 @@
     <w:lsdException w:name="HTML Sample" w:semiHidden="1" w:unhideWhenUsed="1"/>
     <w:lsdException w:name="HTML Typewriter" w:semiHidden="1" w:unhideWhenUsed="1"/>
     <w:lsdException w:name="HTML Variable" w:semiHidden="1" w:unhideWhenUsed="1"/>
-    <w:lsdException w:name="Normal Table" w:semiHidden="1" w:unhideWhenUsed="1"/>
     <w:lsdException w:name="annotation subject" w:semiHidden="1" w:unhideWhenUsed="1"/>
     <w:lsdException w:name="No List" w:semiHidden="1" w:unhideWhenUsed="1"/>
     <w:lsdException w:name="Outline List 1" w:semiHidden="1" w:unhideWhenUsed="1"/>
@@ -2792,11 +2903,8 @@
     <w:lsdException w:name="Table Contemporary" w:semiHidden="1" w:unhideWhenUsed="1"/>
     <w:lsdException w:name="Table Elegant" w:semiHidden="1" w:unhideWhenUsed="1"/>
     <w:lsdException w:name="Table Professional" w:semiHidden="1" w:unhideWhenUsed="1"/>
-    <w:lsdException w:name="Table Subtle 1" w:semiHidden="1" w:unhideWhenUsed="1"/>
     <w:lsdException w:name="Table Subtle 2" w:semiHidden="1" w:unhideWhenUsed="1"/>
     <w:lsdException w:name="Table Web 1" w:semiHidden="1" w:unhideWhenUsed="1"/>
-    <w:lsdException w:name="Table Web 2" w:semiHidden="1" w:unhideWhenUsed="1"/>
-    <w:lsdException w:name="Table Web 3" w:semiHidden="1" w:unhideWhenUsed="1"/>
     <w:lsdException w:name="Balloon Text" w:semiHidden="1" w:unhideWhenUsed="1"/>
     <w:lsdException w:name="Table Grid" w:uiPriority="39"/>
     <w:lsdException w:name="Table Theme" w:semiHidden="1" w:unhideWhenUsed="1"/>
@@ -3015,6 +3123,11 @@
     <w:lsdException w:name="List Table 5 Dark Accent 6" w:uiPriority="50"/>
     <w:lsdException w:name="List Table 6 Colorful Accent 6" w:uiPriority="51"/>
     <w:lsdException w:name="List Table 7 Colorful Accent 6" w:uiPriority="52"/>
+    <w:lsdException w:name="Mention" w:semiHidden="1" w:unhideWhenUsed="1"/>
+    <w:lsdException w:name="Smart Hyperlink" w:semiHidden="1" w:unhideWhenUsed="1"/>
+    <w:lsdException w:name="Hashtag" w:semiHidden="1" w:unhideWhenUsed="1"/>
+    <w:lsdException w:name="Unresolved Mention" w:semiHidden="1" w:unhideWhenUsed="1"/>
+    <w:lsdException w:name="Smart Link" w:semiHidden="1" w:unhideWhenUsed="1"/>
   </w:latentStyles>
   <w:style w:type="paragraph" w:default="1" w:styleId="Normal">
     <w:name w:val="Normal"/>
@@ -3417,11 +3530,11 @@
       <w:szCs w:val="16"/>
     </w:rPr>
   </w:style>
-  <w:style w:type="paragraph" w:styleId="Puesto">
+  <w:style w:type="paragraph" w:styleId="Ttulo">
     <w:name w:val="Title"/>
     <w:basedOn w:val="Normal"/>
     <w:next w:val="Normal"/>
-    <w:link w:val="PuestoCar"/>
+    <w:link w:val="TtuloCar"/>
     <w:uiPriority w:val="10"/>
     <w:qFormat/>
     <w:rsid w:val="00A03409"/>
@@ -3437,10 +3550,10 @@
       <w:szCs w:val="52"/>
     </w:rPr>
   </w:style>
-  <w:style w:type="character" w:customStyle="1" w:styleId="PuestoCar">
-    <w:name w:val="Puesto Car"/>
+  <w:style w:type="character" w:customStyle="1" w:styleId="TtuloCar">
+    <w:name w:val="Título Car"/>
     <w:basedOn w:val="Fuentedeprrafopredeter"/>
-    <w:link w:val="Puesto"/>
+    <w:link w:val="Ttulo"/>
     <w:uiPriority w:val="10"/>
     <w:rsid w:val="00A03409"/>
     <w:rPr>
@@ -3664,7 +3777,7 @@
       <w:spacing w:val="9"/>
     </w:rPr>
   </w:style>
-  <w:style w:type="paragraph" w:styleId="TtulodeTDC">
+  <w:style w:type="paragraph" w:styleId="TtuloTDC">
     <w:name w:val="TOC Heading"/>
     <w:basedOn w:val="Ttulo1"/>
     <w:next w:val="Normal"/>

</xml_diff>